<commit_message>
Changed the reflections in lab 1
</commit_message>
<xml_diff>
--- a/MCA_Lab1 - report.docx
+++ b/MCA_Lab1 - report.docx
@@ -608,27 +608,14 @@
                             <w:r>
                               <w:t xml:space="preserve">Result </w:t>
                             </w:r>
-                            <w:r>
-                              <w:fldChar w:fldCharType="begin"/>
-                            </w:r>
-                            <w:r>
-                              <w:instrText xml:space="preserve"> SEQ Result \* ARABIC </w:instrText>
-                            </w:r>
-                            <w:r>
-                              <w:fldChar w:fldCharType="separate"/>
-                            </w:r>
-                            <w:r>
-                              <w:rPr>
-                                <w:noProof/>
-                              </w:rPr>
-                              <w:t>1</w:t>
-                            </w:r>
-                            <w:r>
-                              <w:rPr>
-                                <w:noProof/>
-                              </w:rPr>
-                              <w:fldChar w:fldCharType="end"/>
-                            </w:r>
+                            <w:fldSimple w:instr=" SEQ Result \* ARABIC ">
+                              <w:r>
+                                <w:rPr>
+                                  <w:noProof/>
+                                </w:rPr>
+                                <w:t>1</w:t>
+                              </w:r>
+                            </w:fldSimple>
                             <w:r>
                               <w:t>. Performance key-points for V42 using the Default Configuration.</w:t>
                             </w:r>
@@ -671,27 +658,14 @@
                       <w:r>
                         <w:t xml:space="preserve">Result </w:t>
                       </w:r>
-                      <w:r>
-                        <w:fldChar w:fldCharType="begin"/>
-                      </w:r>
-                      <w:r>
-                        <w:instrText xml:space="preserve"> SEQ Result \* ARABIC </w:instrText>
-                      </w:r>
-                      <w:r>
-                        <w:fldChar w:fldCharType="separate"/>
-                      </w:r>
-                      <w:r>
-                        <w:rPr>
-                          <w:noProof/>
-                        </w:rPr>
-                        <w:t>1</w:t>
-                      </w:r>
-                      <w:r>
-                        <w:rPr>
-                          <w:noProof/>
-                        </w:rPr>
-                        <w:fldChar w:fldCharType="end"/>
-                      </w:r>
+                      <w:fldSimple w:instr=" SEQ Result \* ARABIC ">
+                        <w:r>
+                          <w:rPr>
+                            <w:noProof/>
+                          </w:rPr>
+                          <w:t>1</w:t>
+                        </w:r>
+                      </w:fldSimple>
                       <w:r>
                         <w:t>. Performance key-points for V42 using the Default Configuration.</w:t>
                       </w:r>
@@ -1417,27 +1391,14 @@
                             <w:r>
                               <w:t xml:space="preserve">Result </w:t>
                             </w:r>
-                            <w:r>
-                              <w:fldChar w:fldCharType="begin"/>
-                            </w:r>
-                            <w:r>
-                              <w:instrText xml:space="preserve"> SEQ Result \* ARABIC </w:instrText>
-                            </w:r>
-                            <w:r>
-                              <w:fldChar w:fldCharType="separate"/>
-                            </w:r>
-                            <w:r>
-                              <w:rPr>
-                                <w:noProof/>
-                              </w:rPr>
-                              <w:t>2</w:t>
-                            </w:r>
-                            <w:r>
-                              <w:rPr>
-                                <w:noProof/>
-                              </w:rPr>
-                              <w:fldChar w:fldCharType="end"/>
-                            </w:r>
+                            <w:fldSimple w:instr=" SEQ Result \* ARABIC ">
+                              <w:r>
+                                <w:rPr>
+                                  <w:noProof/>
+                                </w:rPr>
+                                <w:t>2</w:t>
+                              </w:r>
+                            </w:fldSimple>
                             <w:r>
                               <w:t xml:space="preserve"> Performance key-points for V42 using the </w:t>
                             </w:r>
@@ -1482,27 +1443,14 @@
                       <w:r>
                         <w:t xml:space="preserve">Result </w:t>
                       </w:r>
-                      <w:r>
-                        <w:fldChar w:fldCharType="begin"/>
-                      </w:r>
-                      <w:r>
-                        <w:instrText xml:space="preserve"> SEQ Result \* ARABIC </w:instrText>
-                      </w:r>
-                      <w:r>
-                        <w:fldChar w:fldCharType="separate"/>
-                      </w:r>
-                      <w:r>
-                        <w:rPr>
-                          <w:noProof/>
-                        </w:rPr>
-                        <w:t>2</w:t>
-                      </w:r>
-                      <w:r>
-                        <w:rPr>
-                          <w:noProof/>
-                        </w:rPr>
-                        <w:fldChar w:fldCharType="end"/>
-                      </w:r>
+                      <w:fldSimple w:instr=" SEQ Result \* ARABIC ">
+                        <w:r>
+                          <w:rPr>
+                            <w:noProof/>
+                          </w:rPr>
+                          <w:t>2</w:t>
+                        </w:r>
+                      </w:fldSimple>
                       <w:r>
                         <w:t xml:space="preserve"> Performance key-points for V42 using the </w:t>
                       </w:r>
@@ -2253,27 +2201,14 @@
                             <w:r>
                               <w:t xml:space="preserve">Result </w:t>
                             </w:r>
-                            <w:r>
-                              <w:fldChar w:fldCharType="begin"/>
-                            </w:r>
-                            <w:r>
-                              <w:instrText xml:space="preserve"> SEQ Result \* ARABIC </w:instrText>
-                            </w:r>
-                            <w:r>
-                              <w:fldChar w:fldCharType="separate"/>
-                            </w:r>
-                            <w:r>
-                              <w:rPr>
-                                <w:noProof/>
-                              </w:rPr>
-                              <w:t>3</w:t>
-                            </w:r>
-                            <w:r>
-                              <w:rPr>
-                                <w:noProof/>
-                              </w:rPr>
-                              <w:fldChar w:fldCharType="end"/>
-                            </w:r>
+                            <w:fldSimple w:instr=" SEQ Result \* ARABIC ">
+                              <w:r>
+                                <w:rPr>
+                                  <w:noProof/>
+                                </w:rPr>
+                                <w:t>3</w:t>
+                              </w:r>
+                            </w:fldSimple>
                             <w:r>
                               <w:t xml:space="preserve"> </w:t>
                             </w:r>
@@ -2321,27 +2256,14 @@
                       <w:r>
                         <w:t xml:space="preserve">Result </w:t>
                       </w:r>
-                      <w:r>
-                        <w:fldChar w:fldCharType="begin"/>
-                      </w:r>
-                      <w:r>
-                        <w:instrText xml:space="preserve"> SEQ Result \* ARABIC </w:instrText>
-                      </w:r>
-                      <w:r>
-                        <w:fldChar w:fldCharType="separate"/>
-                      </w:r>
-                      <w:r>
-                        <w:rPr>
-                          <w:noProof/>
-                        </w:rPr>
-                        <w:t>3</w:t>
-                      </w:r>
-                      <w:r>
-                        <w:rPr>
-                          <w:noProof/>
-                        </w:rPr>
-                        <w:fldChar w:fldCharType="end"/>
-                      </w:r>
+                      <w:fldSimple w:instr=" SEQ Result \* ARABIC ">
+                        <w:r>
+                          <w:rPr>
+                            <w:noProof/>
+                          </w:rPr>
+                          <w:t>3</w:t>
+                        </w:r>
+                      </w:fldSimple>
                       <w:r>
                         <w:t xml:space="preserve"> </w:t>
                       </w:r>
@@ -2937,27 +2859,14 @@
                             <w:r>
                               <w:t xml:space="preserve">Result </w:t>
                             </w:r>
-                            <w:r>
-                              <w:fldChar w:fldCharType="begin"/>
-                            </w:r>
-                            <w:r>
-                              <w:instrText xml:space="preserve"> SEQ Result \* ARABIC </w:instrText>
-                            </w:r>
-                            <w:r>
-                              <w:fldChar w:fldCharType="separate"/>
-                            </w:r>
-                            <w:r>
-                              <w:rPr>
-                                <w:noProof/>
-                              </w:rPr>
-                              <w:t>4</w:t>
-                            </w:r>
-                            <w:r>
-                              <w:rPr>
-                                <w:noProof/>
-                              </w:rPr>
-                              <w:fldChar w:fldCharType="end"/>
-                            </w:r>
+                            <w:fldSimple w:instr=" SEQ Result \* ARABIC ">
+                              <w:r>
+                                <w:rPr>
+                                  <w:noProof/>
+                                </w:rPr>
+                                <w:t>4</w:t>
+                              </w:r>
+                            </w:fldSimple>
                             <w:r>
                               <w:t xml:space="preserve"> </w:t>
                             </w:r>
@@ -3005,27 +2914,14 @@
                       <w:r>
                         <w:t xml:space="preserve">Result </w:t>
                       </w:r>
-                      <w:r>
-                        <w:fldChar w:fldCharType="begin"/>
-                      </w:r>
-                      <w:r>
-                        <w:instrText xml:space="preserve"> SEQ Result \* ARABIC </w:instrText>
-                      </w:r>
-                      <w:r>
-                        <w:fldChar w:fldCharType="separate"/>
-                      </w:r>
-                      <w:r>
-                        <w:rPr>
-                          <w:noProof/>
-                        </w:rPr>
-                        <w:t>4</w:t>
-                      </w:r>
-                      <w:r>
-                        <w:rPr>
-                          <w:noProof/>
-                        </w:rPr>
-                        <w:fldChar w:fldCharType="end"/>
-                      </w:r>
+                      <w:fldSimple w:instr=" SEQ Result \* ARABIC ">
+                        <w:r>
+                          <w:rPr>
+                            <w:noProof/>
+                          </w:rPr>
+                          <w:t>4</w:t>
+                        </w:r>
+                      </w:fldSimple>
                       <w:r>
                         <w:t xml:space="preserve"> </w:t>
                       </w:r>
@@ -3969,27 +3865,14 @@
                             <w:r>
                               <w:t xml:space="preserve">Result </w:t>
                             </w:r>
-                            <w:r>
-                              <w:fldChar w:fldCharType="begin"/>
-                            </w:r>
-                            <w:r>
-                              <w:instrText xml:space="preserve"> SEQ Result \* ARABIC </w:instrText>
-                            </w:r>
-                            <w:r>
-                              <w:fldChar w:fldCharType="separate"/>
-                            </w:r>
-                            <w:r>
-                              <w:rPr>
-                                <w:noProof/>
-                              </w:rPr>
-                              <w:t>5</w:t>
-                            </w:r>
-                            <w:r>
-                              <w:rPr>
-                                <w:noProof/>
-                              </w:rPr>
-                              <w:fldChar w:fldCharType="end"/>
-                            </w:r>
+                            <w:fldSimple w:instr=" SEQ Result \* ARABIC ">
+                              <w:r>
+                                <w:rPr>
+                                  <w:noProof/>
+                                </w:rPr>
+                                <w:t>5</w:t>
+                              </w:r>
+                            </w:fldSimple>
                             <w:r>
                               <w:t xml:space="preserve"> </w:t>
                             </w:r>
@@ -4037,27 +3920,14 @@
                       <w:r>
                         <w:t xml:space="preserve">Result </w:t>
                       </w:r>
-                      <w:r>
-                        <w:fldChar w:fldCharType="begin"/>
-                      </w:r>
-                      <w:r>
-                        <w:instrText xml:space="preserve"> SEQ Result \* ARABIC </w:instrText>
-                      </w:r>
-                      <w:r>
-                        <w:fldChar w:fldCharType="separate"/>
-                      </w:r>
-                      <w:r>
-                        <w:rPr>
-                          <w:noProof/>
-                        </w:rPr>
-                        <w:t>5</w:t>
-                      </w:r>
-                      <w:r>
-                        <w:rPr>
-                          <w:noProof/>
-                        </w:rPr>
-                        <w:fldChar w:fldCharType="end"/>
-                      </w:r>
+                      <w:fldSimple w:instr=" SEQ Result \* ARABIC ">
+                        <w:r>
+                          <w:rPr>
+                            <w:noProof/>
+                          </w:rPr>
+                          <w:t>5</w:t>
+                        </w:r>
+                      </w:fldSimple>
                       <w:r>
                         <w:t xml:space="preserve"> </w:t>
                       </w:r>
@@ -4704,27 +4574,14 @@
                             <w:r>
                               <w:t xml:space="preserve">Result </w:t>
                             </w:r>
-                            <w:r>
-                              <w:fldChar w:fldCharType="begin"/>
-                            </w:r>
-                            <w:r>
-                              <w:instrText xml:space="preserve"> SEQ Result \* ARABIC </w:instrText>
-                            </w:r>
-                            <w:r>
-                              <w:fldChar w:fldCharType="separate"/>
-                            </w:r>
-                            <w:r>
-                              <w:rPr>
-                                <w:noProof/>
-                              </w:rPr>
-                              <w:t>6</w:t>
-                            </w:r>
-                            <w:r>
-                              <w:rPr>
-                                <w:noProof/>
-                              </w:rPr>
-                              <w:fldChar w:fldCharType="end"/>
-                            </w:r>
+                            <w:fldSimple w:instr=" SEQ Result \* ARABIC ">
+                              <w:r>
+                                <w:rPr>
+                                  <w:noProof/>
+                                </w:rPr>
+                                <w:t>6</w:t>
+                              </w:r>
+                            </w:fldSimple>
                             <w:r>
                               <w:t xml:space="preserve"> Performance key-points for </w:t>
                             </w:r>
@@ -4772,27 +4629,14 @@
                       <w:r>
                         <w:t xml:space="preserve">Result </w:t>
                       </w:r>
-                      <w:r>
-                        <w:fldChar w:fldCharType="begin"/>
-                      </w:r>
-                      <w:r>
-                        <w:instrText xml:space="preserve"> SEQ Result \* ARABIC </w:instrText>
-                      </w:r>
-                      <w:r>
-                        <w:fldChar w:fldCharType="separate"/>
-                      </w:r>
-                      <w:r>
-                        <w:rPr>
-                          <w:noProof/>
-                        </w:rPr>
-                        <w:t>6</w:t>
-                      </w:r>
-                      <w:r>
-                        <w:rPr>
-                          <w:noProof/>
-                        </w:rPr>
-                        <w:fldChar w:fldCharType="end"/>
-                      </w:r>
+                      <w:fldSimple w:instr=" SEQ Result \* ARABIC ">
+                        <w:r>
+                          <w:rPr>
+                            <w:noProof/>
+                          </w:rPr>
+                          <w:t>6</w:t>
+                        </w:r>
+                      </w:fldSimple>
                       <w:r>
                         <w:t xml:space="preserve"> Performance key-points for </w:t>
                       </w:r>
@@ -5284,21 +5128,79 @@
         <w:rPr>
           <w:rFonts w:ascii="Cambria" w:hAnsi="Cambria" w:cs="Courier New"/>
         </w:rPr>
-        <w:t>The two given programs for benchmarking the ρVEX are message encoding/decoding algorithms which are mainly composed of loops of operations for processing the input/output data. The variables used in the loops cause data dependencies which restricts the possibility of parallelizati</w:t>
-      </w:r>
-      <w:bookmarkStart w:id="0" w:name="_GoBack"/>
-      <w:bookmarkEnd w:id="0"/>
+        <w:t>Working for this lab assignment helped</w:t>
+      </w:r>
       <w:r>
         <w:rPr>
           <w:rFonts w:ascii="Cambria" w:hAnsi="Cambria" w:cs="Courier New"/>
         </w:rPr>
-        <w:t xml:space="preserve">on, </w:t>
+        <w:t xml:space="preserve"> us</w:t>
       </w:r>
       <w:r>
         <w:rPr>
           <w:rFonts w:ascii="Cambria" w:hAnsi="Cambria" w:cs="Courier New"/>
         </w:rPr>
-        <w:t xml:space="preserve">demonstrated by our results (88% improvement for POCSAG and 30% for V42). However, because of the long processing time of the ALUs and Multiply (6 and 7 cycles per operation), it is useful having multiple units and a wider issue architecture, but the improvement is still limited. </w:t>
+        <w:t xml:space="preserve"> gain valuable insights </w:t>
+      </w:r>
+      <w:r>
+        <w:rPr>
+          <w:rFonts w:ascii="Cambria" w:hAnsi="Cambria" w:cs="Courier New"/>
+        </w:rPr>
+        <w:t xml:space="preserve">on the novel architecture of the </w:t>
+      </w:r>
+      <w:r>
+        <w:rPr>
+          <w:rFonts w:ascii="Cambria" w:hAnsi="Cambria" w:cs="Courier New"/>
+        </w:rPr>
+        <w:t>ρVEX</w:t>
+      </w:r>
+      <w:r>
+        <w:rPr>
+          <w:rFonts w:ascii="Cambria" w:hAnsi="Cambria" w:cs="Courier New"/>
+        </w:rPr>
+        <w:t xml:space="preserve"> </w:t>
+      </w:r>
+      <w:r>
+        <w:rPr>
+          <w:rFonts w:ascii="Cambria" w:hAnsi="Cambria" w:cs="Courier New"/>
+        </w:rPr>
+        <w:t>VLIW processor: we have learned about the advantages of a dynamic reconfiguration processor and about how its features can be managed in order to run programs more efficient.</w:t>
+      </w:r>
+      <w:r>
+        <w:rPr>
+          <w:rFonts w:ascii="Cambria" w:hAnsi="Cambria" w:cs="Courier New"/>
+        </w:rPr>
+        <w:t xml:space="preserve"> With the provided simulator, we have</w:t>
+      </w:r>
+      <w:r>
+        <w:rPr>
+          <w:rFonts w:ascii="Cambria" w:hAnsi="Cambria" w:cs="Courier New"/>
+        </w:rPr>
+        <w:t xml:space="preserve"> run our benchmarks and </w:t>
+      </w:r>
+      <w:r>
+        <w:rPr>
+          <w:rFonts w:ascii="Cambria" w:hAnsi="Cambria" w:cs="Courier New"/>
+        </w:rPr>
+        <w:t>saw</w:t>
+      </w:r>
+      <w:r>
+        <w:rPr>
+          <w:rFonts w:ascii="Cambria" w:hAnsi="Cambria" w:cs="Courier New"/>
+        </w:rPr>
+        <w:t xml:space="preserve"> detailed reports on every run with different configuration settings. </w:t>
+      </w:r>
+      <w:r>
+        <w:rPr>
+          <w:rFonts w:ascii="Cambria" w:hAnsi="Cambria" w:cs="Courier New"/>
+        </w:rPr>
+        <w:t xml:space="preserve">Being able to change the issue-width and number of functional units, </w:t>
+      </w:r>
+      <w:r>
+        <w:rPr>
+          <w:rFonts w:ascii="Cambria" w:hAnsi="Cambria" w:cs="Courier New"/>
+        </w:rPr>
+        <w:t xml:space="preserve">we took into account the trade-offs of every scenario, converging to an optimal solution for the two studied algorithms. </w:t>
       </w:r>
     </w:p>
     <w:p>
@@ -5306,27 +5208,134 @@
         <w:spacing w:before="120" w:after="0"/>
         <w:ind w:firstLine="720"/>
         <w:jc w:val="both"/>
+      </w:pPr>
+      <w:r>
         <w:rPr>
           <w:rFonts w:ascii="Cambria" w:hAnsi="Cambria" w:cs="Courier New"/>
         </w:rPr>
-      </w:pPr>
+        <w:t xml:space="preserve">Profiling the applications also </w:t>
+      </w:r>
       <w:r>
         <w:rPr>
           <w:rFonts w:ascii="Cambria" w:hAnsi="Cambria" w:cs="Courier New"/>
         </w:rPr>
-        <w:t>Because of the high – locality characteristic of the input data, which is structured as arrays, cache hits are more than 99% for most scenarios. Stalls in execution had a constant value for all configurations, regardless the benchmark used, suggesting that they are caused by compulsory cache misses</w:t>
+        <w:t>facilitated our access to</w:t>
       </w:r>
       <w:r>
         <w:rPr>
           <w:rFonts w:ascii="Cambria" w:hAnsi="Cambria" w:cs="Courier New"/>
         </w:rPr>
-        <w:t xml:space="preserve"> and cannot be avoided. </w:t>
+        <w:t xml:space="preserve"> the low-level details of how hardware complexity </w:t>
       </w:r>
       <w:r>
         <w:rPr>
           <w:rFonts w:ascii="Cambria" w:hAnsi="Cambria" w:cs="Courier New"/>
         </w:rPr>
+        <w:t xml:space="preserve">influences the performance of a specific task and where increased hardware capabilities are necessary </w:t>
+      </w:r>
+      <w:bookmarkStart w:id="0" w:name="_GoBack"/>
+      <w:bookmarkEnd w:id="0"/>
+      <w:r>
+        <w:rPr>
+          <w:rFonts w:ascii="Cambria" w:hAnsi="Cambria" w:cs="Courier New"/>
+        </w:rPr>
+        <w:t>or not</w:t>
+      </w:r>
+      <w:r>
+        <w:rPr>
+          <w:rFonts w:ascii="Cambria" w:hAnsi="Cambria" w:cs="Courier New"/>
+        </w:rPr>
+        <w:t xml:space="preserve"> (e.g. how does cache size influence an encoding algorithm?)</w:t>
+      </w:r>
+      <w:r>
+        <w:rPr>
+          <w:rFonts w:ascii="Cambria" w:hAnsi="Cambria" w:cs="Courier New"/>
+        </w:rPr>
+        <w:t xml:space="preserve">. </w:t>
+      </w:r>
+      <w:r>
+        <w:rPr>
+          <w:rFonts w:ascii="Cambria" w:hAnsi="Cambria" w:cs="Courier New"/>
+        </w:rPr>
+        <w:t>Furthermore, we</w:t>
+      </w:r>
+      <w:r>
+        <w:rPr>
+          <w:rFonts w:ascii="Cambria" w:hAnsi="Cambria" w:cs="Courier New"/>
+        </w:rPr>
+        <w:t xml:space="preserve"> have</w:t>
+      </w:r>
+      <w:r>
+        <w:rPr>
+          <w:rFonts w:ascii="Cambria" w:hAnsi="Cambria" w:cs="Courier New"/>
+        </w:rPr>
+        <w:t xml:space="preserve"> learned a</w:t>
+      </w:r>
+      <w:r>
+        <w:rPr>
+          <w:rFonts w:ascii="Cambria" w:hAnsi="Cambria" w:cs="Courier New"/>
+        </w:rPr>
         <w:t xml:space="preserve"> </w:t>
+      </w:r>
+      <w:r>
+        <w:rPr>
+          <w:rFonts w:ascii="Cambria" w:hAnsi="Cambria" w:cs="Courier New"/>
+        </w:rPr>
+        <w:t>valuable piece of knowledge</w:t>
+      </w:r>
+      <w:r>
+        <w:rPr>
+          <w:rFonts w:ascii="Cambria" w:hAnsi="Cambria" w:cs="Courier New"/>
+        </w:rPr>
+        <w:t>: a</w:t>
+      </w:r>
+      <w:r>
+        <w:rPr>
+          <w:rFonts w:ascii="Cambria" w:hAnsi="Cambria" w:cs="Courier New"/>
+        </w:rPr>
+        <w:t xml:space="preserve"> multi-cluster architecture can actually add considerable overhead for sequential processing</w:t>
+      </w:r>
+      <w:r>
+        <w:rPr>
+          <w:rFonts w:ascii="Cambria" w:hAnsi="Cambria" w:cs="Courier New"/>
+        </w:rPr>
+        <w:t>, making it</w:t>
+      </w:r>
+      <w:r>
+        <w:rPr>
+          <w:rFonts w:ascii="Cambria" w:hAnsi="Cambria" w:cs="Courier New"/>
+        </w:rPr>
+        <w:t xml:space="preserve"> less efficient in some scenarios then </w:t>
+      </w:r>
+      <w:r>
+        <w:rPr>
+          <w:rFonts w:ascii="Cambria" w:hAnsi="Cambria" w:cs="Courier New"/>
+        </w:rPr>
+        <w:t>a</w:t>
+      </w:r>
+      <w:r>
+        <w:rPr>
+          <w:rFonts w:ascii="Cambria" w:hAnsi="Cambria" w:cs="Courier New"/>
+        </w:rPr>
+        <w:t xml:space="preserve"> single-cluster </w:t>
+      </w:r>
+      <w:r>
+        <w:rPr>
+          <w:rFonts w:ascii="Cambria" w:hAnsi="Cambria" w:cs="Courier New"/>
+        </w:rPr>
+        <w:t>processor</w:t>
+      </w:r>
+      <w:r>
+        <w:rPr>
+          <w:rFonts w:ascii="Cambria" w:hAnsi="Cambria" w:cs="Courier New"/>
+        </w:rPr>
+        <w:t xml:space="preserve">. </w:t>
+      </w:r>
+      <w:r>
+        <w:rPr>
+          <w:rFonts w:ascii="Cambria" w:hAnsi="Cambria" w:cs="Courier New"/>
+        </w:rPr>
+        <w:t>By these means, after completing this assignment, we have a better idea on how to evaluate a good processor design as we gained important knowledge on how to do a match between a given application and a target processor, in terms of compatibility for satisfying efficiency and performance-related issues.</w:t>
       </w:r>
     </w:p>
     <w:p>
@@ -5336,37 +5345,15 @@
         <w:jc w:val="both"/>
         <w:rPr>
           <w:rFonts w:ascii="Cambria" w:hAnsi="Cambria" w:cs="Courier New"/>
+          <w:color w:val="FF0000"/>
         </w:rPr>
       </w:pPr>
       <w:r>
         <w:rPr>
           <w:rFonts w:ascii="Cambria" w:hAnsi="Cambria" w:cs="Courier New"/>
-        </w:rPr>
-        <w:t xml:space="preserve">The sequential character of the V42 benchmark makes the use of hardware resources less </w:t>
-      </w:r>
-      <w:r>
-        <w:rPr>
-          <w:rFonts w:ascii="Cambria" w:hAnsi="Cambria" w:cs="Courier New"/>
-        </w:rPr>
-        <w:t>efficient</w:t>
-      </w:r>
-      <w:r>
-        <w:rPr>
-          <w:rFonts w:ascii="Cambria" w:hAnsi="Cambria" w:cs="Courier New"/>
-        </w:rPr>
-        <w:t xml:space="preserve"> when comparing with the POCSAG. In addition to the facts mentioned earlier, the bus bandwidth consumed for the latter got up </w:t>
-      </w:r>
-      <w:r>
-        <w:rPr>
-          <w:rFonts w:ascii="Cambria" w:hAnsi="Cambria" w:cs="Courier New"/>
-        </w:rPr>
-        <w:t xml:space="preserve">to 29% for our chosen solution, whereas </w:t>
-      </w:r>
-      <w:r>
-        <w:rPr>
-          <w:rFonts w:ascii="Cambria" w:hAnsi="Cambria" w:cs="Courier New"/>
-        </w:rPr>
-        <w:t xml:space="preserve">in the case of V42 the percentage only averaged 3.62%. </w:t>
+          <w:color w:val="FF0000"/>
+        </w:rPr>
+        <w:t xml:space="preserve"> </w:t>
       </w:r>
     </w:p>
     <w:sectPr>
@@ -6126,7 +6113,6 @@
   <w:style w:type="character" w:default="1" w:styleId="DefaultParagraphFont">
     <w:name w:val="Default Paragraph Font"/>
     <w:uiPriority w:val="1"/>
-    <w:semiHidden/>
     <w:unhideWhenUsed/>
   </w:style>
   <w:style w:type="table" w:default="1" w:styleId="TableNormal">
@@ -6549,7 +6535,7 @@
 </file>
 
 <file path=customXml/itemProps1.xml><?xml version="1.0" encoding="utf-8"?>
-<ds:datastoreItem xmlns:ds="http://schemas.openxmlformats.org/officeDocument/2006/customXml" ds:itemID="{9EBD1DD3-A631-47FC-928D-E3AEFA5B4E62}">
+<ds:datastoreItem xmlns:ds="http://schemas.openxmlformats.org/officeDocument/2006/customXml" ds:itemID="{B464A3CB-2AE2-4401-9EBE-934B753C76BD}">
   <ds:schemaRefs>
     <ds:schemaRef ds:uri="http://schemas.openxmlformats.org/officeDocument/2006/bibliography"/>
   </ds:schemaRefs>

</xml_diff>